<commit_message>
downloaded report and made minor changes
</commit_message>
<xml_diff>
--- a/Term 2/DES 2024_evaluation.docx
+++ b/Term 2/DES 2024_evaluation.docx
@@ -63,19 +63,15 @@
         <w:t xml:space="preserve">  </w:t>
       </w:r>
       <w:r>
+        <w:t>Luke Hammond</w:t>
+      </w:r>
+    </w:p>
+    <w:p>
+      <w:pPr>
         <w:rPr>
           <w:i/>
           <w:iCs/>
         </w:rPr>
-        <w:t>your name</w:t>
-      </w:r>
-    </w:p>
-    <w:p>
-      <w:pPr>
-        <w:rPr>
-          <w:i/>
-          <w:iCs/>
-        </w:rPr>
       </w:pPr>
     </w:p>
     <w:p/>
@@ -91,65 +87,39 @@
       </w:r>
     </w:p>
     <w:p>
-      <w:pPr>
-        <w:rPr>
-          <w:i/>
-          <w:iCs/>
-        </w:rPr>
-      </w:pPr>
-      <w:r>
-        <w:rPr>
-          <w:i/>
-          <w:iCs/>
-        </w:rPr>
-        <w:t>Name and email address</w:t>
-      </w:r>
-      <w:r>
-        <w:rPr>
-          <w:i/>
-          <w:iCs/>
-        </w:rPr>
-        <w:t xml:space="preserve"> of contact person</w:t>
-      </w:r>
-    </w:p>
-    <w:p>
-      <w:pPr>
-        <w:rPr>
-          <w:i/>
-          <w:iCs/>
-        </w:rPr>
-      </w:pPr>
-      <w:r>
-        <w:rPr>
-          <w:i/>
-          <w:iCs/>
-        </w:rPr>
-        <w:t>Name of organisation</w:t>
-      </w:r>
-    </w:p>
-    <w:p>
-      <w:pPr>
-        <w:rPr>
-          <w:i/>
-          <w:iCs/>
-        </w:rPr>
-      </w:pPr>
-      <w:r>
-        <w:rPr>
-          <w:i/>
-          <w:iCs/>
-        </w:rPr>
-        <w:t xml:space="preserve">Organisation </w:t>
-      </w:r>
-      <w:r>
-        <w:rPr>
-          <w:i/>
-          <w:iCs/>
-        </w:rPr>
-        <w:t>URL</w:t>
-      </w:r>
-    </w:p>
-    <w:p/>
+      <w:r>
+        <w:t xml:space="preserve">Kathryn Shatford - </w:t>
+      </w:r>
+      <w:hyperlink r:id="rId6" w:history="1">
+        <w:r>
+          <w:rPr>
+            <w:rStyle w:val="Hyperlink"/>
+          </w:rPr>
+          <w:t>kathryn.shatford@housingmatters.org.uk</w:t>
+        </w:r>
+      </w:hyperlink>
+      <w:r>
+        <w:t xml:space="preserve"> </w:t>
+      </w:r>
+    </w:p>
+    <w:p>
+      <w:r>
+        <w:t>Housing Matters</w:t>
+      </w:r>
+    </w:p>
+    <w:p>
+      <w:hyperlink r:id="rId7" w:history="1">
+        <w:r>
+          <w:rPr>
+            <w:rStyle w:val="Hyperlink"/>
+          </w:rPr>
+          <w:t>https://housingmatters.org.uk/</w:t>
+        </w:r>
+      </w:hyperlink>
+      <w:r>
+        <w:t xml:space="preserve"> </w:t>
+      </w:r>
+    </w:p>
     <w:p/>
     <w:p>
       <w:r>
@@ -354,7 +324,7 @@
       </w:r>
     </w:p>
     <w:sectPr>
-      <w:headerReference w:type="default" r:id="rId6"/>
+      <w:headerReference w:type="default" r:id="rId8"/>
       <w:pgSz w:w="12240" w:h="15840"/>
       <w:pgMar w:top="1440" w:right="1440" w:bottom="1440" w:left="1440" w:header="708" w:footer="708" w:gutter="0"/>
       <w:cols w:space="708"/>
@@ -936,6 +906,29 @@
     <w:uiPriority w:val="99"/>
     <w:rsid w:val="008B16D2"/>
   </w:style>
+  <w:style w:type="character" w:styleId="Hyperlink">
+    <w:name w:val="Hyperlink"/>
+    <w:basedOn w:val="DefaultParagraphFont"/>
+    <w:uiPriority w:val="99"/>
+    <w:unhideWhenUsed/>
+    <w:rsid w:val="00D7042E"/>
+    <w:rPr>
+      <w:color w:val="0563C1" w:themeColor="hyperlink"/>
+      <w:u w:val="single"/>
+    </w:rPr>
+  </w:style>
+  <w:style w:type="character" w:styleId="UnresolvedMention">
+    <w:name w:val="Unresolved Mention"/>
+    <w:basedOn w:val="DefaultParagraphFont"/>
+    <w:uiPriority w:val="99"/>
+    <w:semiHidden/>
+    <w:unhideWhenUsed/>
+    <w:rsid w:val="00D7042E"/>
+    <w:rPr>
+      <w:color w:val="605E5C"/>
+      <w:shd w:val="clear" w:color="auto" w:fill="E1DFDD"/>
+    </w:rPr>
+  </w:style>
 </w:styles>
 </file>
 

</xml_diff>